<commit_message>
Dependency Injection done, cleanup and split
</commit_message>
<xml_diff>
--- a/TODO SPIEL.docx
+++ b/TODO SPIEL.docx
@@ -1,10 +1,10 @@
 
 <file path=word/document.xml><?xml version="1.0" encoding="utf-8"?>
-<w:document xmlns:wpc="http://schemas.microsoft.com/office/word/2010/wordprocessingCanvas" xmlns:cx="http://schemas.microsoft.com/office/drawing/2014/chartex" xmlns:cx1="http://schemas.microsoft.com/office/drawing/2015/9/8/chartex" xmlns:cx2="http://schemas.microsoft.com/office/drawing/2015/10/21/chartex" xmlns:cx3="http://schemas.microsoft.com/office/drawing/2016/5/9/chartex" xmlns:cx4="http://schemas.microsoft.com/office/drawing/2016/5/10/chartex" xmlns:cx5="http://schemas.microsoft.com/office/drawing/2016/5/11/chartex" xmlns:cx6="http://schemas.microsoft.com/office/drawing/2016/5/12/chartex" xmlns:cx7="http://schemas.microsoft.com/office/drawing/2016/5/13/chartex" xmlns:cx8="http://schemas.microsoft.com/office/drawing/2016/5/14/chartex" xmlns:mc="http://schemas.openxmlformats.org/markup-compatibility/2006" xmlns:aink="http://schemas.microsoft.com/office/drawing/2016/ink" xmlns:am3d="http://schemas.microsoft.com/office/drawing/2017/model3d" xmlns:o="urn:schemas-microsoft-com:office:office" xmlns:r="http://schemas.openxmlformats.org/officeDocument/2006/relationships" xmlns:m="http://schemas.openxmlformats.org/officeDocument/2006/math" xmlns:v="urn:schemas-microsoft-com:vml" xmlns:wp14="http://schemas.microsoft.com/office/word/2010/wordprocessingDrawing" xmlns:wp="http://schemas.openxmlformats.org/drawingml/2006/wordprocessingDrawing" xmlns:w10="urn:schemas-microsoft-com:office:word" xmlns:w="http://schemas.openxmlformats.org/wordprocessingml/2006/main" xmlns:w14="http://schemas.microsoft.com/office/word/2010/wordml" xmlns:w15="http://schemas.microsoft.com/office/word/2012/wordml" xmlns:w16cid="http://schemas.microsoft.com/office/word/2016/wordml/cid" xmlns:w16se="http://schemas.microsoft.com/office/word/2015/wordml/symex" xmlns:wpg="http://schemas.microsoft.com/office/word/2010/wordprocessingGroup" xmlns:wpi="http://schemas.microsoft.com/office/word/2010/wordprocessingInk" xmlns:wne="http://schemas.microsoft.com/office/word/2006/wordml" xmlns:wps="http://schemas.microsoft.com/office/word/2010/wordprocessingShape" mc:Ignorable="w14 w15 w16se w16cid wp14">
+<w:document xmlns:wpc="http://schemas.microsoft.com/office/word/2010/wordprocessingCanvas" xmlns:mc="http://schemas.openxmlformats.org/markup-compatibility/2006" xmlns:o="urn:schemas-microsoft-com:office:office" xmlns:r="http://schemas.openxmlformats.org/officeDocument/2006/relationships" xmlns:m="http://schemas.openxmlformats.org/officeDocument/2006/math" xmlns:v="urn:schemas-microsoft-com:vml" xmlns:wp14="http://schemas.microsoft.com/office/word/2010/wordprocessingDrawing" xmlns:wp="http://schemas.openxmlformats.org/drawingml/2006/wordprocessingDrawing" xmlns:w10="urn:schemas-microsoft-com:office:word" xmlns:w="http://schemas.openxmlformats.org/wordprocessingml/2006/main" xmlns:w14="http://schemas.microsoft.com/office/word/2010/wordml" xmlns:w15="http://schemas.microsoft.com/office/word/2012/wordml" xmlns:wpg="http://schemas.microsoft.com/office/word/2010/wordprocessingGroup" xmlns:wpi="http://schemas.microsoft.com/office/word/2010/wordprocessingInk" xmlns:wne="http://schemas.microsoft.com/office/word/2006/wordml" xmlns:wps="http://schemas.microsoft.com/office/word/2010/wordprocessingShape" mc:Ignorable="w14 w15 wp14">
   <w:body>
     <w:p>
       <w:pPr>
-        <w:pStyle w:val="Title"/>
+        <w:pStyle w:val="Titel"/>
       </w:pPr>
       <w:r>
         <w:t>TODO SPIEL</w:t>
@@ -12,7 +12,7 @@
     </w:p>
     <w:p>
       <w:pPr>
-        <w:pStyle w:val="ListParagraph"/>
+        <w:pStyle w:val="Listenabsatz"/>
         <w:numPr>
           <w:ilvl w:val="0"/>
           <w:numId w:val="1"/>
@@ -21,14 +21,122 @@
           <w:strike/>
         </w:rPr>
       </w:pPr>
-      <w:proofErr w:type="spellStart"/>
-      <w:r>
-        <w:rPr>
-          <w:strike/>
-        </w:rPr>
-        <w:t>for</w:t>
-      </w:r>
-      <w:proofErr w:type="spellEnd"/>
+      <w:r>
+        <w:rPr>
+          <w:strike/>
+        </w:rPr>
+        <w:t xml:space="preserve">for </w:t>
+      </w:r>
+      <w:r>
+        <w:rPr>
+          <w:strike/>
+        </w:rPr>
+        <w:sym w:font="Wingdings" w:char="F0E0"/>
+      </w:r>
+      <w:r>
+        <w:rPr>
+          <w:strike/>
+        </w:rPr>
+        <w:t xml:space="preserve"> foreach umwandeln</w:t>
+      </w:r>
+    </w:p>
+    <w:p>
+      <w:pPr>
+        <w:pStyle w:val="Listenabsatz"/>
+        <w:numPr>
+          <w:ilvl w:val="0"/>
+          <w:numId w:val="1"/>
+        </w:numPr>
+        <w:rPr>
+          <w:strike/>
+        </w:rPr>
+      </w:pPr>
+      <w:r>
+        <w:rPr>
+          <w:strike/>
+        </w:rPr>
+        <w:t>Magic Numbers</w:t>
+      </w:r>
+    </w:p>
+    <w:p>
+      <w:pPr>
+        <w:pStyle w:val="Listenabsatz"/>
+        <w:numPr>
+          <w:ilvl w:val="0"/>
+          <w:numId w:val="1"/>
+        </w:numPr>
+        <w:rPr>
+          <w:strike/>
+        </w:rPr>
+      </w:pPr>
+      <w:r>
+        <w:rPr>
+          <w:strike/>
+        </w:rPr>
+        <w:t>Popup ausblenden bei Klick irgendwo und wenn per Tui gesteuert</w:t>
+      </w:r>
+    </w:p>
+    <w:p>
+      <w:pPr>
+        <w:pStyle w:val="Listenabsatz"/>
+        <w:numPr>
+          <w:ilvl w:val="0"/>
+          <w:numId w:val="1"/>
+        </w:numPr>
+        <w:rPr>
+          <w:strike/>
+        </w:rPr>
+      </w:pPr>
+      <w:r>
+        <w:rPr>
+          <w:strike/>
+        </w:rPr>
+        <w:t>JSON Spiel speichern</w:t>
+      </w:r>
+    </w:p>
+    <w:p>
+      <w:pPr>
+        <w:pStyle w:val="Listenabsatz"/>
+        <w:numPr>
+          <w:ilvl w:val="0"/>
+          <w:numId w:val="1"/>
+        </w:numPr>
+        <w:rPr>
+          <w:strike/>
+          <w:color w:val="FF0000"/>
+        </w:rPr>
+      </w:pPr>
+      <w:r>
+        <w:rPr>
+          <w:strike/>
+          <w:color w:val="FF0000"/>
+        </w:rPr>
+        <w:t>UNBEDINGT DIE TODOS ANSCHAUEN!</w:t>
+      </w:r>
+    </w:p>
+    <w:p>
+      <w:pPr>
+        <w:pStyle w:val="Listenabsatz"/>
+        <w:numPr>
+          <w:ilvl w:val="0"/>
+          <w:numId w:val="1"/>
+        </w:numPr>
+        <w:rPr>
+          <w:strike/>
+        </w:rPr>
+      </w:pPr>
+      <w:r>
+        <w:rPr>
+          <w:strike/>
+        </w:rPr>
+        <w:t xml:space="preserve">Kommentare im Code entfernen </w:t>
+      </w:r>
+      <w:r>
+        <w:rPr>
+          <w:strike/>
+        </w:rPr>
+        <w:sym w:font="Wingdings" w:char="F0E0"/>
+      </w:r>
       <w:r>
         <w:rPr>
           <w:strike/>
@@ -39,7 +147,57 @@
         <w:rPr>
           <w:strike/>
         </w:rPr>
-        <w:sym w:font="Wingdings" w:char="F0E0"/>
+        <w:t>Code refactor</w:t>
+      </w:r>
+    </w:p>
+    <w:p>
+      <w:pPr>
+        <w:ind w:left="360"/>
+      </w:pPr>
+      <w:r>
+        <w:t>Refactor:</w:t>
+      </w:r>
+    </w:p>
+    <w:p>
+      <w:pPr>
+        <w:pStyle w:val="Listenabsatz"/>
+        <w:numPr>
+          <w:ilvl w:val="1"/>
+          <w:numId w:val="1"/>
+        </w:numPr>
+      </w:pPr>
+      <w:r>
+        <w:t>Nur Controller darf Auf Objects zugreifen</w:t>
+      </w:r>
+    </w:p>
+    <w:p>
+      <w:pPr>
+        <w:pStyle w:val="Listenabsatz"/>
+        <w:numPr>
+          <w:ilvl w:val="1"/>
+          <w:numId w:val="1"/>
+        </w:numPr>
+      </w:pPr>
+      <w:r>
+        <w:t>Parameterübergabe an Models</w:t>
+      </w:r>
+    </w:p>
+    <w:p>
+      <w:pPr>
+        <w:pStyle w:val="Listenabsatz"/>
+        <w:numPr>
+          <w:ilvl w:val="1"/>
+          <w:numId w:val="1"/>
+        </w:numPr>
+        <w:rPr>
+          <w:strike/>
+        </w:rPr>
+      </w:pPr>
+      <w:r>
+        <w:rPr>
+          <w:strike/>
+        </w:rPr>
+        <w:t>pickAndDropCards Funktion aufsplitten in zwei</w:t>
       </w:r>
       <w:r>
         <w:rPr>
@@ -47,24 +205,18 @@
         </w:rPr>
         <w:t xml:space="preserve"> </w:t>
       </w:r>
-      <w:proofErr w:type="spellStart"/>
-      <w:r>
-        <w:rPr>
-          <w:strike/>
-        </w:rPr>
-        <w:t>foreach</w:t>
-      </w:r>
-      <w:proofErr w:type="spellEnd"/>
-      <w:r>
-        <w:rPr>
-          <w:strike/>
-        </w:rPr>
-        <w:t xml:space="preserve"> umwandeln</w:t>
-      </w:r>
-    </w:p>
-    <w:p>
-      <w:pPr>
-        <w:pStyle w:val="ListParagraph"/>
+      <w:r>
+        <w:rPr>
+          <w:strike/>
+          <w:color w:val="FF0000"/>
+        </w:rPr>
+        <w:t>Problem wieder mit TRAIT !</w:t>
+      </w:r>
+    </w:p>
+    <w:p/>
+    <w:p>
+      <w:pPr>
+        <w:pStyle w:val="Listenabsatz"/>
         <w:numPr>
           <w:ilvl w:val="0"/>
           <w:numId w:val="1"/>
@@ -77,12 +229,12 @@
         <w:rPr>
           <w:strike/>
         </w:rPr>
-        <w:t>Magic Numbers</w:t>
-      </w:r>
-    </w:p>
-    <w:p>
-      <w:pPr>
-        <w:pStyle w:val="ListParagraph"/>
+        <w:t>In TUI einen Logger einbauen statt println()</w:t>
+      </w:r>
+    </w:p>
+    <w:p>
+      <w:pPr>
+        <w:pStyle w:val="Listenabsatz"/>
         <w:numPr>
           <w:ilvl w:val="0"/>
           <w:numId w:val="1"/>
@@ -95,308 +247,63 @@
         <w:rPr>
           <w:strike/>
         </w:rPr>
-        <w:t xml:space="preserve">Popup ausblenden bei Klick irgendwo und wenn per </w:t>
-      </w:r>
-      <w:proofErr w:type="spellStart"/>
-      <w:r>
-        <w:rPr>
-          <w:strike/>
-        </w:rPr>
-        <w:t>Tui</w:t>
-      </w:r>
-      <w:proofErr w:type="spellEnd"/>
-      <w:r>
-        <w:rPr>
-          <w:strike/>
-        </w:rPr>
-        <w:t xml:space="preserve"> gesteuert</w:t>
-      </w:r>
-    </w:p>
-    <w:p>
-      <w:pPr>
-        <w:pStyle w:val="ListParagraph"/>
-        <w:numPr>
-          <w:ilvl w:val="0"/>
-          <w:numId w:val="1"/>
-        </w:numPr>
-        <w:rPr>
-          <w:strike/>
-        </w:rPr>
-      </w:pPr>
-      <w:r>
-        <w:rPr>
-          <w:strike/>
-        </w:rPr>
-        <w:t>JSON Spiel speichern</w:t>
-      </w:r>
-    </w:p>
-    <w:p>
-      <w:pPr>
-        <w:pStyle w:val="ListParagraph"/>
-        <w:numPr>
-          <w:ilvl w:val="0"/>
-          <w:numId w:val="1"/>
-        </w:numPr>
-        <w:rPr>
-          <w:strike/>
-          <w:color w:val="FF0000"/>
-        </w:rPr>
-      </w:pPr>
-      <w:r>
-        <w:rPr>
-          <w:strike/>
-          <w:color w:val="FF0000"/>
-        </w:rPr>
-        <w:t>UNBEDINGT DIE TODOS ANSCHAUEN!</w:t>
-      </w:r>
-    </w:p>
-    <w:p>
-      <w:pPr>
-        <w:pStyle w:val="ListParagraph"/>
-        <w:numPr>
-          <w:ilvl w:val="0"/>
-          <w:numId w:val="1"/>
-        </w:numPr>
-        <w:rPr>
-          <w:strike/>
-        </w:rPr>
-      </w:pPr>
-      <w:r>
-        <w:rPr>
-          <w:strike/>
-        </w:rPr>
-        <w:t xml:space="preserve">Kommentare im Code entfernen </w:t>
-      </w:r>
-      <w:r>
-        <w:rPr>
-          <w:strike/>
-        </w:rPr>
-        <w:sym w:font="Wingdings" w:char="F0E0"/>
-      </w:r>
-      <w:r>
-        <w:rPr>
-          <w:strike/>
-        </w:rPr>
-        <w:t xml:space="preserve"> </w:t>
-      </w:r>
-      <w:r>
-        <w:rPr>
-          <w:strike/>
-        </w:rPr>
-        <w:t xml:space="preserve">Code </w:t>
-      </w:r>
-      <w:proofErr w:type="spellStart"/>
-      <w:r>
-        <w:rPr>
-          <w:strike/>
-        </w:rPr>
-        <w:t>refactor</w:t>
-      </w:r>
-      <w:proofErr w:type="spellEnd"/>
-    </w:p>
-    <w:p>
-      <w:pPr>
-        <w:ind w:left="360"/>
-      </w:pPr>
-      <w:proofErr w:type="spellStart"/>
-      <w:r>
-        <w:t>Refactor</w:t>
-      </w:r>
-      <w:proofErr w:type="spellEnd"/>
-      <w:r>
-        <w:t>:</w:t>
+        <w:t>Dependency Injection</w:t>
       </w:r>
       <w:bookmarkStart w:id="0" w:name="_GoBack"/>
       <w:bookmarkEnd w:id="0"/>
     </w:p>
     <w:p>
       <w:pPr>
-        <w:pStyle w:val="ListParagraph"/>
-        <w:numPr>
-          <w:ilvl w:val="1"/>
-          <w:numId w:val="1"/>
-        </w:numPr>
-      </w:pPr>
-      <w:r>
-        <w:t>Nur Controller darf Auf Objects zugreifen</w:t>
-      </w:r>
-    </w:p>
-    <w:p>
-      <w:pPr>
-        <w:pStyle w:val="ListParagraph"/>
-        <w:numPr>
-          <w:ilvl w:val="1"/>
-          <w:numId w:val="1"/>
-        </w:numPr>
-      </w:pPr>
-      <w:r>
-        <w:t>Parameterübergabe an Models</w:t>
-      </w:r>
-    </w:p>
-    <w:p>
-      <w:pPr>
-        <w:pStyle w:val="ListParagraph"/>
-        <w:numPr>
-          <w:ilvl w:val="1"/>
-          <w:numId w:val="1"/>
-        </w:numPr>
-        <w:rPr>
-          <w:strike/>
-        </w:rPr>
-      </w:pPr>
-      <w:proofErr w:type="spellStart"/>
-      <w:r>
-        <w:rPr>
-          <w:strike/>
-        </w:rPr>
-        <w:t>pickAndDropCards</w:t>
-      </w:r>
-      <w:proofErr w:type="spellEnd"/>
-      <w:r>
-        <w:rPr>
-          <w:strike/>
-        </w:rPr>
-        <w:t xml:space="preserve"> Funktion aufsplitten in zwei</w:t>
-      </w:r>
-      <w:r>
-        <w:rPr>
-          <w:strike/>
-        </w:rPr>
-        <w:t xml:space="preserve"> </w:t>
-      </w:r>
-      <w:r>
-        <w:rPr>
-          <w:strike/>
-          <w:color w:val="FF0000"/>
-        </w:rPr>
-        <w:t xml:space="preserve">Problem wieder mit </w:t>
-      </w:r>
-      <w:proofErr w:type="gramStart"/>
-      <w:r>
-        <w:rPr>
-          <w:strike/>
-          <w:color w:val="FF0000"/>
-        </w:rPr>
-        <w:t>TRAIT !</w:t>
-      </w:r>
-      <w:proofErr w:type="gramEnd"/>
-    </w:p>
-    <w:p/>
-    <w:p>
-      <w:pPr>
-        <w:pStyle w:val="ListParagraph"/>
+        <w:pStyle w:val="Listenabsatz"/>
         <w:numPr>
           <w:ilvl w:val="0"/>
           <w:numId w:val="1"/>
         </w:numPr>
-        <w:rPr>
-          <w:strike/>
-        </w:rPr>
-      </w:pPr>
-      <w:r>
-        <w:rPr>
-          <w:strike/>
-        </w:rPr>
-        <w:t xml:space="preserve">In TUI einen Logger einbauen statt </w:t>
-      </w:r>
-      <w:proofErr w:type="spellStart"/>
-      <w:proofErr w:type="gramStart"/>
-      <w:r>
-        <w:rPr>
-          <w:strike/>
-        </w:rPr>
-        <w:t>println</w:t>
-      </w:r>
-      <w:proofErr w:type="spellEnd"/>
-      <w:r>
-        <w:rPr>
-          <w:strike/>
-        </w:rPr>
-        <w:t>(</w:t>
-      </w:r>
-      <w:proofErr w:type="gramEnd"/>
-      <w:r>
-        <w:rPr>
-          <w:strike/>
-        </w:rPr>
-        <w:t>)</w:t>
-      </w:r>
-    </w:p>
-    <w:p>
-      <w:pPr>
-        <w:pStyle w:val="ListParagraph"/>
+      </w:pPr>
+      <w:r>
+        <w:t>Component split</w:t>
+      </w:r>
+    </w:p>
+    <w:p>
+      <w:pPr>
+        <w:pStyle w:val="Listenabsatz"/>
         <w:numPr>
           <w:ilvl w:val="0"/>
           <w:numId w:val="1"/>
         </w:numPr>
       </w:pPr>
-      <w:proofErr w:type="spellStart"/>
-      <w:r>
-        <w:t>Component</w:t>
-      </w:r>
-      <w:proofErr w:type="spellEnd"/>
-      <w:r>
-        <w:t xml:space="preserve"> </w:t>
-      </w:r>
-      <w:proofErr w:type="spellStart"/>
-      <w:r>
-        <w:t>split</w:t>
-      </w:r>
-      <w:proofErr w:type="spellEnd"/>
-    </w:p>
-    <w:p>
-      <w:pPr>
-        <w:pStyle w:val="ListParagraph"/>
+      <w:r>
+        <w:t>Patterns</w:t>
+      </w:r>
+    </w:p>
+    <w:p>
+      <w:pPr>
+        <w:pStyle w:val="Listenabsatz"/>
         <w:numPr>
           <w:ilvl w:val="0"/>
           <w:numId w:val="1"/>
         </w:numPr>
       </w:pPr>
       <w:r>
-        <w:t>Patterns</w:t>
-      </w:r>
-    </w:p>
-    <w:p>
-      <w:pPr>
-        <w:pStyle w:val="ListParagraph"/>
+        <w:t>Scrum updaten</w:t>
+      </w:r>
+    </w:p>
+    <w:p>
+      <w:pPr>
+        <w:pStyle w:val="Listenabsatz"/>
         <w:numPr>
           <w:ilvl w:val="0"/>
           <w:numId w:val="1"/>
         </w:numPr>
-      </w:pPr>
-      <w:proofErr w:type="spellStart"/>
-      <w:r>
-        <w:t>Scrum</w:t>
-      </w:r>
-      <w:proofErr w:type="spellEnd"/>
-      <w:r>
-        <w:t xml:space="preserve"> updaten</w:t>
-      </w:r>
-    </w:p>
-    <w:p>
-      <w:pPr>
-        <w:pStyle w:val="ListParagraph"/>
-        <w:numPr>
-          <w:ilvl w:val="0"/>
-          <w:numId w:val="1"/>
-        </w:numPr>
-        <w:rPr>
-          <w:strike/>
-        </w:rPr>
-      </w:pPr>
-      <w:proofErr w:type="spellStart"/>
-      <w:r>
-        <w:rPr>
-          <w:strike/>
-        </w:rPr>
-        <w:t>Readme</w:t>
-      </w:r>
-      <w:proofErr w:type="spellEnd"/>
-      <w:r>
-        <w:rPr>
-          <w:strike/>
-        </w:rPr>
-        <w:t xml:space="preserve"> ändern, dort soll stehen wie man das Spiel startet/kompiliert</w:t>
+        <w:rPr>
+          <w:strike/>
+        </w:rPr>
+      </w:pPr>
+      <w:r>
+        <w:rPr>
+          <w:strike/>
+        </w:rPr>
+        <w:t>Readme ändern, dort soll stehen wie man das Spiel startet/kompiliert</w:t>
       </w:r>
     </w:p>
     <w:sectPr>
@@ -410,7 +317,7 @@
 </file>
 
 <file path=word/numbering.xml><?xml version="1.0" encoding="utf-8"?>
-<w:numbering xmlns:wpc="http://schemas.microsoft.com/office/word/2010/wordprocessingCanvas" xmlns:cx="http://schemas.microsoft.com/office/drawing/2014/chartex" xmlns:cx1="http://schemas.microsoft.com/office/drawing/2015/9/8/chartex" xmlns:cx2="http://schemas.microsoft.com/office/drawing/2015/10/21/chartex" xmlns:cx3="http://schemas.microsoft.com/office/drawing/2016/5/9/chartex" xmlns:cx4="http://schemas.microsoft.com/office/drawing/2016/5/10/chartex" xmlns:cx5="http://schemas.microsoft.com/office/drawing/2016/5/11/chartex" xmlns:cx6="http://schemas.microsoft.com/office/drawing/2016/5/12/chartex" xmlns:cx7="http://schemas.microsoft.com/office/drawing/2016/5/13/chartex" xmlns:cx8="http://schemas.microsoft.com/office/drawing/2016/5/14/chartex" xmlns:mc="http://schemas.openxmlformats.org/markup-compatibility/2006" xmlns:aink="http://schemas.microsoft.com/office/drawing/2016/ink" xmlns:am3d="http://schemas.microsoft.com/office/drawing/2017/model3d" xmlns:o="urn:schemas-microsoft-com:office:office" xmlns:r="http://schemas.openxmlformats.org/officeDocument/2006/relationships" xmlns:m="http://schemas.openxmlformats.org/officeDocument/2006/math" xmlns:v="urn:schemas-microsoft-com:vml" xmlns:wp14="http://schemas.microsoft.com/office/word/2010/wordprocessingDrawing" xmlns:wp="http://schemas.openxmlformats.org/drawingml/2006/wordprocessingDrawing" xmlns:w10="urn:schemas-microsoft-com:office:word" xmlns:w="http://schemas.openxmlformats.org/wordprocessingml/2006/main" xmlns:w14="http://schemas.microsoft.com/office/word/2010/wordml" xmlns:w15="http://schemas.microsoft.com/office/word/2012/wordml" xmlns:w16cid="http://schemas.microsoft.com/office/word/2016/wordml/cid" xmlns:w16se="http://schemas.microsoft.com/office/word/2015/wordml/symex" xmlns:wpg="http://schemas.microsoft.com/office/word/2010/wordprocessingGroup" xmlns:wpi="http://schemas.microsoft.com/office/word/2010/wordprocessingInk" xmlns:wne="http://schemas.microsoft.com/office/word/2006/wordml" xmlns:wps="http://schemas.microsoft.com/office/word/2010/wordprocessingShape" mc:Ignorable="w14 w15 w16se w16cid wp14">
+<w:numbering xmlns:wpc="http://schemas.microsoft.com/office/word/2010/wordprocessingCanvas" xmlns:mc="http://schemas.openxmlformats.org/markup-compatibility/2006" xmlns:o="urn:schemas-microsoft-com:office:office" xmlns:r="http://schemas.openxmlformats.org/officeDocument/2006/relationships" xmlns:m="http://schemas.openxmlformats.org/officeDocument/2006/math" xmlns:v="urn:schemas-microsoft-com:vml" xmlns:wp14="http://schemas.microsoft.com/office/word/2010/wordprocessingDrawing" xmlns:wp="http://schemas.openxmlformats.org/drawingml/2006/wordprocessingDrawing" xmlns:w10="urn:schemas-microsoft-com:office:word" xmlns:w="http://schemas.openxmlformats.org/wordprocessingml/2006/main" xmlns:w14="http://schemas.microsoft.com/office/word/2010/wordml" xmlns:w15="http://schemas.microsoft.com/office/word/2012/wordml" xmlns:wpg="http://schemas.microsoft.com/office/word/2010/wordprocessingGroup" xmlns:wpi="http://schemas.microsoft.com/office/word/2010/wordprocessingInk" xmlns:wne="http://schemas.microsoft.com/office/word/2006/wordml" xmlns:wps="http://schemas.microsoft.com/office/word/2010/wordprocessingShape" mc:Ignorable="w14 w15 wp14">
   <w:abstractNum w:abstractNumId="0" w15:restartNumberingAfterBreak="0">
     <w:nsid w:val="1E677E33"/>
     <w:multiLevelType w:val="hybridMultilevel"/>
@@ -530,7 +437,7 @@
 </file>
 
 <file path=word/styles.xml><?xml version="1.0" encoding="utf-8"?>
-<w:styles xmlns:mc="http://schemas.openxmlformats.org/markup-compatibility/2006" xmlns:r="http://schemas.openxmlformats.org/officeDocument/2006/relationships" xmlns:w="http://schemas.openxmlformats.org/wordprocessingml/2006/main" xmlns:w14="http://schemas.microsoft.com/office/word/2010/wordml" xmlns:w15="http://schemas.microsoft.com/office/word/2012/wordml" xmlns:w16cid="http://schemas.microsoft.com/office/word/2016/wordml/cid" xmlns:w16se="http://schemas.microsoft.com/office/word/2015/wordml/symex" mc:Ignorable="w14 w15 w16se w16cid">
+<w:styles xmlns:mc="http://schemas.openxmlformats.org/markup-compatibility/2006" xmlns:r="http://schemas.openxmlformats.org/officeDocument/2006/relationships" xmlns:w="http://schemas.openxmlformats.org/wordprocessingml/2006/main" xmlns:w14="http://schemas.microsoft.com/office/word/2010/wordml" xmlns:w15="http://schemas.microsoft.com/office/word/2012/wordml" mc:Ignorable="w14 w15">
   <w:docDefaults>
     <w:rPrDefault>
       <w:rPr>
@@ -546,7 +453,7 @@
       </w:pPr>
     </w:pPrDefault>
   </w:docDefaults>
-  <w:latentStyles w:defLockedState="0" w:defUIPriority="99" w:defSemiHidden="0" w:defUnhideWhenUsed="0" w:defQFormat="0" w:count="375">
+  <w:latentStyles w:defLockedState="0" w:defUIPriority="99" w:defSemiHidden="0" w:defUnhideWhenUsed="0" w:defQFormat="0" w:count="371">
     <w:lsdException w:name="Normal" w:uiPriority="0" w:qFormat="1"/>
     <w:lsdException w:name="heading 1" w:uiPriority="9" w:qFormat="1"/>
     <w:lsdException w:name="heading 2" w:semiHidden="1" w:uiPriority="9" w:unhideWhenUsed="1" w:qFormat="1"/>
@@ -652,6 +559,7 @@
     <w:lsdException w:name="HTML Sample" w:semiHidden="1" w:unhideWhenUsed="1"/>
     <w:lsdException w:name="HTML Typewriter" w:semiHidden="1" w:unhideWhenUsed="1"/>
     <w:lsdException w:name="HTML Variable" w:semiHidden="1" w:unhideWhenUsed="1"/>
+    <w:lsdException w:name="Normal Table" w:semiHidden="1" w:unhideWhenUsed="1"/>
     <w:lsdException w:name="annotation subject" w:semiHidden="1" w:unhideWhenUsed="1"/>
     <w:lsdException w:name="No List" w:semiHidden="1" w:unhideWhenUsed="1"/>
     <w:lsdException w:name="Outline List 1" w:semiHidden="1" w:unhideWhenUsed="1"/>
@@ -695,8 +603,10 @@
     <w:lsdException w:name="Table Elegant" w:semiHidden="1" w:unhideWhenUsed="1"/>
     <w:lsdException w:name="Table Professional" w:semiHidden="1" w:unhideWhenUsed="1"/>
     <w:lsdException w:name="Table Subtle 1" w:semiHidden="1" w:unhideWhenUsed="1"/>
+    <w:lsdException w:name="Table Subtle 2" w:semiHidden="1" w:unhideWhenUsed="1"/>
     <w:lsdException w:name="Table Web 1" w:semiHidden="1" w:unhideWhenUsed="1"/>
     <w:lsdException w:name="Table Web 2" w:semiHidden="1" w:unhideWhenUsed="1"/>
+    <w:lsdException w:name="Table Web 3" w:semiHidden="1" w:unhideWhenUsed="1"/>
     <w:lsdException w:name="Balloon Text" w:semiHidden="1" w:unhideWhenUsed="1"/>
     <w:lsdException w:name="Table Grid" w:uiPriority="39"/>
     <w:lsdException w:name="Table Theme" w:semiHidden="1" w:unhideWhenUsed="1"/>
@@ -915,22 +825,18 @@
     <w:lsdException w:name="List Table 5 Dark Accent 6" w:uiPriority="50"/>
     <w:lsdException w:name="List Table 6 Colorful Accent 6" w:uiPriority="51"/>
     <w:lsdException w:name="List Table 7 Colorful Accent 6" w:uiPriority="52"/>
-    <w:lsdException w:name="Mention" w:semiHidden="1" w:unhideWhenUsed="1"/>
-    <w:lsdException w:name="Smart Hyperlink" w:semiHidden="1" w:unhideWhenUsed="1"/>
-    <w:lsdException w:name="Hashtag" w:semiHidden="1" w:unhideWhenUsed="1"/>
-    <w:lsdException w:name="Unresolved Mention" w:semiHidden="1" w:unhideWhenUsed="1"/>
   </w:latentStyles>
-  <w:style w:type="paragraph" w:default="1" w:styleId="Normal">
+  <w:style w:type="paragraph" w:default="1" w:styleId="Standard">
     <w:name w:val="Normal"/>
     <w:qFormat/>
   </w:style>
-  <w:style w:type="character" w:default="1" w:styleId="DefaultParagraphFont">
+  <w:style w:type="character" w:default="1" w:styleId="Absatz-Standardschriftart">
     <w:name w:val="Default Paragraph Font"/>
     <w:uiPriority w:val="1"/>
     <w:semiHidden/>
     <w:unhideWhenUsed/>
   </w:style>
-  <w:style w:type="table" w:default="1" w:styleId="TableNormal">
+  <w:style w:type="table" w:default="1" w:styleId="NormaleTabelle">
     <w:name w:val="Normal Table"/>
     <w:uiPriority w:val="99"/>
     <w:semiHidden/>
@@ -945,17 +851,17 @@
       </w:tblCellMar>
     </w:tblPr>
   </w:style>
-  <w:style w:type="numbering" w:default="1" w:styleId="NoList">
+  <w:style w:type="numbering" w:default="1" w:styleId="KeineListe">
     <w:name w:val="No List"/>
     <w:uiPriority w:val="99"/>
     <w:semiHidden/>
     <w:unhideWhenUsed/>
   </w:style>
-  <w:style w:type="paragraph" w:styleId="Title">
+  <w:style w:type="paragraph" w:styleId="Titel">
     <w:name w:val="Title"/>
-    <w:basedOn w:val="Normal"/>
-    <w:next w:val="Normal"/>
-    <w:link w:val="TitleChar"/>
+    <w:basedOn w:val="Standard"/>
+    <w:next w:val="Standard"/>
+    <w:link w:val="TitelZchn"/>
     <w:uiPriority w:val="10"/>
     <w:qFormat/>
     <w:rsid w:val="004B07A4"/>
@@ -971,10 +877,10 @@
       <w:szCs w:val="56"/>
     </w:rPr>
   </w:style>
-  <w:style w:type="character" w:customStyle="1" w:styleId="TitleChar">
-    <w:name w:val="Title Char"/>
-    <w:basedOn w:val="DefaultParagraphFont"/>
-    <w:link w:val="Title"/>
+  <w:style w:type="character" w:customStyle="1" w:styleId="TitelZchn">
+    <w:name w:val="Titel Zchn"/>
+    <w:basedOn w:val="Absatz-Standardschriftart"/>
+    <w:link w:val="Titel"/>
     <w:uiPriority w:val="10"/>
     <w:rsid w:val="004B07A4"/>
     <w:rPr>
@@ -985,9 +891,9 @@
       <w:szCs w:val="56"/>
     </w:rPr>
   </w:style>
-  <w:style w:type="paragraph" w:styleId="ListParagraph">
+  <w:style w:type="paragraph" w:styleId="Listenabsatz">
     <w:name w:val="List Paragraph"/>
-    <w:basedOn w:val="Normal"/>
+    <w:basedOn w:val="Standard"/>
     <w:uiPriority w:val="34"/>
     <w:qFormat/>
     <w:rsid w:val="004B07A4"/>
@@ -1265,7 +1171,7 @@
 </file>
 
 <file path=customXml/itemProps1.xml><?xml version="1.0" encoding="utf-8"?>
-<ds:datastoreItem xmlns:ds="http://schemas.openxmlformats.org/officeDocument/2006/customXml" ds:itemID="{5C23BE5B-7D5A-4093-B49A-716C909E7740}">
+<ds:datastoreItem xmlns:ds="http://schemas.openxmlformats.org/officeDocument/2006/customXml" ds:itemID="{41F7A099-57F4-42CF-9F3B-D7EF2937C198}">
   <ds:schemaRefs>
     <ds:schemaRef ds:uri="http://schemas.openxmlformats.org/officeDocument/2006/bibliography"/>
   </ds:schemaRefs>

</xml_diff>